<commit_message>
new file:   .gitignore 	modified:   Homework/homework_6/homework_6.docx 	new file:   Homework/homework_6/homework_6.pdf
</commit_message>
<xml_diff>
--- a/Homework/homework_6/homework_6.docx
+++ b/Homework/homework_6/homework_6.docx
@@ -55,7 +55,7 @@
         </w:rPr>
         <w:t xml:space="preserve"> </w:t>
       </w:r>
-      <w:hyperlink r:id="rId7" w:history="1">
+      <w:hyperlink r:id="rId8" w:history="1">
         <w:r>
           <w:rPr>
             <w:rStyle w:val="Hyperlink"/>
@@ -89,6 +89,54 @@
           <w:szCs w:val="24"/>
         </w:rPr>
       </w:pPr>
+      <w:r>
+        <w:rPr>
+          <w:rFonts w:ascii="Times New Roman" w:hAnsi="Times New Roman" w:cs="Times New Roman"/>
+          <w:sz w:val="24"/>
+          <w:szCs w:val="24"/>
+        </w:rPr>
+        <w:t>Fully connected network</w:t>
+      </w:r>
+      <w:r>
+        <w:rPr>
+          <w:rFonts w:ascii="Times New Roman" w:hAnsi="Times New Roman" w:cs="Times New Roman"/>
+          <w:sz w:val="24"/>
+          <w:szCs w:val="24"/>
+        </w:rPr>
+        <w:t>s</w:t>
+      </w:r>
+      <w:r>
+        <w:rPr>
+          <w:rFonts w:ascii="Times New Roman" w:hAnsi="Times New Roman" w:cs="Times New Roman"/>
+          <w:sz w:val="24"/>
+          <w:szCs w:val="24"/>
+        </w:rPr>
+        <w:t xml:space="preserve"> for all </w:t>
+      </w:r>
+      <w:r>
+        <w:rPr>
+          <w:rFonts w:ascii="Times New Roman" w:hAnsi="Times New Roman" w:cs="Times New Roman"/>
+          <w:sz w:val="24"/>
+          <w:szCs w:val="24"/>
+        </w:rPr>
+        <w:t>ten</w:t>
+      </w:r>
+      <w:r>
+        <w:rPr>
+          <w:rFonts w:ascii="Times New Roman" w:hAnsi="Times New Roman" w:cs="Times New Roman"/>
+          <w:sz w:val="24"/>
+          <w:szCs w:val="24"/>
+        </w:rPr>
+        <w:t xml:space="preserve"> classes of CIFAR-10</w:t>
+      </w:r>
+      <w:r>
+        <w:rPr>
+          <w:rFonts w:ascii="Times New Roman" w:hAnsi="Times New Roman" w:cs="Times New Roman"/>
+          <w:sz w:val="24"/>
+          <w:szCs w:val="24"/>
+        </w:rPr>
+        <w:t>, all training conducted over 300 epochs.</w:t>
+      </w:r>
     </w:p>
     <w:p>
       <w:pPr>
@@ -103,6 +151,272 @@
           <w:szCs w:val="24"/>
         </w:rPr>
       </w:pPr>
+      <w:r>
+        <w:rPr>
+          <w:rFonts w:ascii="Times New Roman" w:hAnsi="Times New Roman" w:cs="Times New Roman"/>
+          <w:sz w:val="24"/>
+          <w:szCs w:val="24"/>
+        </w:rPr>
+        <w:t>One hidden layer of size 512.</w:t>
+      </w:r>
+    </w:p>
+    <w:p>
+      <w:pPr>
+        <w:pStyle w:val="ListParagraph"/>
+        <w:ind w:left="1440"/>
+        <w:rPr>
+          <w:rFonts w:ascii="Times New Roman" w:hAnsi="Times New Roman" w:cs="Times New Roman"/>
+          <w:i/>
+          <w:iCs/>
+          <w:sz w:val="24"/>
+          <w:szCs w:val="24"/>
+        </w:rPr>
+      </w:pPr>
+      <w:bookmarkStart w:id="0" w:name="_Hlk121613153"/>
+      <w:bookmarkStart w:id="1" w:name="_Hlk121667767"/>
+      <w:r>
+        <w:rPr>
+          <w:rFonts w:ascii="Times New Roman" w:hAnsi="Times New Roman" w:cs="Times New Roman"/>
+          <w:i/>
+          <w:iCs/>
+          <w:sz w:val="24"/>
+          <w:szCs w:val="24"/>
+        </w:rPr>
+        <w:t>Parameters:</w:t>
+      </w:r>
+    </w:p>
+    <w:p>
+      <w:pPr>
+        <w:pStyle w:val="ListParagraph"/>
+        <w:ind w:left="1440" w:firstLine="720"/>
+        <w:rPr>
+          <w:rFonts w:ascii="Times New Roman" w:hAnsi="Times New Roman" w:cs="Times New Roman"/>
+          <w:sz w:val="24"/>
+          <w:szCs w:val="24"/>
+        </w:rPr>
+      </w:pPr>
+      <w:r>
+        <w:rPr>
+          <w:rFonts w:ascii="Times New Roman" w:hAnsi="Times New Roman" w:cs="Times New Roman"/>
+          <w:sz w:val="24"/>
+          <w:szCs w:val="24"/>
+        </w:rPr>
+        <w:t xml:space="preserve">Activation function: </w:t>
+      </w:r>
+      <w:r>
+        <w:rPr>
+          <w:rFonts w:ascii="Times New Roman" w:hAnsi="Times New Roman" w:cs="Times New Roman"/>
+          <w:sz w:val="24"/>
+          <w:szCs w:val="24"/>
+        </w:rPr>
+        <w:t>Tanh</w:t>
+      </w:r>
+    </w:p>
+    <w:p>
+      <w:pPr>
+        <w:pStyle w:val="ListParagraph"/>
+        <w:ind w:left="1440" w:firstLine="720"/>
+        <w:rPr>
+          <w:rFonts w:ascii="Times New Roman" w:hAnsi="Times New Roman" w:cs="Times New Roman"/>
+          <w:sz w:val="24"/>
+          <w:szCs w:val="24"/>
+        </w:rPr>
+      </w:pPr>
+      <w:r>
+        <w:rPr>
+          <w:rFonts w:ascii="Times New Roman" w:hAnsi="Times New Roman" w:cs="Times New Roman"/>
+          <w:sz w:val="24"/>
+          <w:szCs w:val="24"/>
+        </w:rPr>
+        <w:t>Learning rate: .002</w:t>
+      </w:r>
+    </w:p>
+    <w:p>
+      <w:pPr>
+        <w:pStyle w:val="ListParagraph"/>
+        <w:ind w:left="1440" w:firstLine="720"/>
+        <w:rPr>
+          <w:rFonts w:ascii="Times New Roman" w:hAnsi="Times New Roman" w:cs="Times New Roman"/>
+          <w:sz w:val="24"/>
+          <w:szCs w:val="24"/>
+        </w:rPr>
+      </w:pPr>
+      <w:r>
+        <w:rPr>
+          <w:rFonts w:ascii="Times New Roman" w:hAnsi="Times New Roman" w:cs="Times New Roman"/>
+          <w:sz w:val="24"/>
+          <w:szCs w:val="24"/>
+        </w:rPr>
+        <w:t>Optimizer: SGD</w:t>
+      </w:r>
+    </w:p>
+    <w:p>
+      <w:pPr>
+        <w:pStyle w:val="ListParagraph"/>
+        <w:ind w:left="1440" w:firstLine="720"/>
+        <w:rPr>
+          <w:rFonts w:ascii="Times New Roman" w:hAnsi="Times New Roman" w:cs="Times New Roman"/>
+          <w:sz w:val="24"/>
+          <w:szCs w:val="24"/>
+        </w:rPr>
+      </w:pPr>
+      <w:r>
+        <w:rPr>
+          <w:rFonts w:ascii="Times New Roman" w:hAnsi="Times New Roman" w:cs="Times New Roman"/>
+          <w:sz w:val="24"/>
+          <w:szCs w:val="24"/>
+        </w:rPr>
+        <w:t>Batch size: 64</w:t>
+      </w:r>
+    </w:p>
+    <w:p>
+      <w:pPr>
+        <w:pStyle w:val="ListParagraph"/>
+        <w:ind w:left="1440"/>
+        <w:rPr>
+          <w:rFonts w:ascii="Times New Roman" w:hAnsi="Times New Roman" w:cs="Times New Roman"/>
+          <w:i/>
+          <w:iCs/>
+          <w:sz w:val="24"/>
+          <w:szCs w:val="24"/>
+        </w:rPr>
+      </w:pPr>
+      <w:r>
+        <w:rPr>
+          <w:rFonts w:ascii="Times New Roman" w:hAnsi="Times New Roman" w:cs="Times New Roman"/>
+          <w:i/>
+          <w:iCs/>
+          <w:sz w:val="24"/>
+          <w:szCs w:val="24"/>
+        </w:rPr>
+        <w:t>Results:</w:t>
+      </w:r>
+    </w:p>
+    <w:p>
+      <w:pPr>
+        <w:pStyle w:val="ListParagraph"/>
+        <w:ind w:left="1440"/>
+        <w:rPr>
+          <w:rFonts w:ascii="Times New Roman" w:hAnsi="Times New Roman" w:cs="Times New Roman"/>
+          <w:sz w:val="24"/>
+          <w:szCs w:val="24"/>
+        </w:rPr>
+      </w:pPr>
+      <w:r>
+        <w:rPr>
+          <w:rFonts w:ascii="Times New Roman" w:hAnsi="Times New Roman" w:cs="Times New Roman"/>
+          <w:sz w:val="24"/>
+          <w:szCs w:val="24"/>
+        </w:rPr>
+        <w:tab/>
+        <w:t>Final training loss: 1.147</w:t>
+      </w:r>
+    </w:p>
+    <w:p>
+      <w:pPr>
+        <w:pStyle w:val="ListParagraph"/>
+        <w:ind w:left="1440"/>
+        <w:rPr>
+          <w:rFonts w:ascii="Times New Roman" w:hAnsi="Times New Roman" w:cs="Times New Roman"/>
+          <w:sz w:val="24"/>
+          <w:szCs w:val="24"/>
+        </w:rPr>
+      </w:pPr>
+      <w:r>
+        <w:rPr>
+          <w:rFonts w:ascii="Times New Roman" w:hAnsi="Times New Roman" w:cs="Times New Roman"/>
+          <w:sz w:val="24"/>
+          <w:szCs w:val="24"/>
+        </w:rPr>
+        <w:tab/>
+        <w:t>Validation accuracy:</w:t>
+      </w:r>
+      <w:bookmarkEnd w:id="0"/>
+      <w:r>
+        <w:rPr>
+          <w:rFonts w:ascii="Times New Roman" w:hAnsi="Times New Roman" w:cs="Times New Roman"/>
+          <w:sz w:val="24"/>
+          <w:szCs w:val="24"/>
+        </w:rPr>
+        <w:t xml:space="preserve"> .49</w:t>
+      </w:r>
+    </w:p>
+    <w:p>
+      <w:pPr>
+        <w:pStyle w:val="ListParagraph"/>
+        <w:ind w:left="1440"/>
+        <w:rPr>
+          <w:rFonts w:ascii="Times New Roman" w:hAnsi="Times New Roman" w:cs="Times New Roman"/>
+          <w:sz w:val="24"/>
+          <w:szCs w:val="24"/>
+        </w:rPr>
+      </w:pPr>
+      <w:r>
+        <w:rPr>
+          <w:rFonts w:ascii="Times New Roman" w:hAnsi="Times New Roman" w:cs="Times New Roman"/>
+          <w:sz w:val="24"/>
+          <w:szCs w:val="24"/>
+        </w:rPr>
+        <w:tab/>
+        <w:t>Run time: ~60 minutes</w:t>
+      </w:r>
+    </w:p>
+    <w:p>
+      <w:pPr>
+        <w:pStyle w:val="ListParagraph"/>
+        <w:ind w:left="1440"/>
+        <w:rPr>
+          <w:rFonts w:ascii="Times New Roman" w:hAnsi="Times New Roman" w:cs="Times New Roman"/>
+          <w:sz w:val="24"/>
+          <w:szCs w:val="24"/>
+        </w:rPr>
+      </w:pPr>
+      <w:r>
+        <w:rPr>
+          <w:rFonts w:ascii="Times New Roman" w:hAnsi="Times New Roman" w:cs="Times New Roman"/>
+          <w:sz w:val="24"/>
+          <w:szCs w:val="24"/>
+        </w:rPr>
+        <w:t xml:space="preserve">Comments: </w:t>
+      </w:r>
+      <w:r>
+        <w:rPr>
+          <w:rFonts w:ascii="Times New Roman" w:hAnsi="Times New Roman" w:cs="Times New Roman"/>
+          <w:sz w:val="24"/>
+          <w:szCs w:val="24"/>
+        </w:rPr>
+        <w:t xml:space="preserve">Not very good overall. Only using one hidden layer </w:t>
+      </w:r>
+      <w:proofErr w:type="gramStart"/>
+      <w:r>
+        <w:rPr>
+          <w:rFonts w:ascii="Times New Roman" w:hAnsi="Times New Roman" w:cs="Times New Roman"/>
+          <w:sz w:val="24"/>
+          <w:szCs w:val="24"/>
+        </w:rPr>
+        <w:t>definitely limits</w:t>
+      </w:r>
+      <w:proofErr w:type="gramEnd"/>
+      <w:r>
+        <w:rPr>
+          <w:rFonts w:ascii="Times New Roman" w:hAnsi="Times New Roman" w:cs="Times New Roman"/>
+          <w:sz w:val="24"/>
+          <w:szCs w:val="24"/>
+        </w:rPr>
+        <w:t xml:space="preserve"> the learning capability of the network. I could have improved it more, but because training took so long, I was unable to try all the configurations I wanted to.</w:t>
+      </w:r>
+      <w:bookmarkEnd w:id="1"/>
+    </w:p>
+    <w:p>
+      <w:pPr>
+        <w:pStyle w:val="ListParagraph"/>
+        <w:ind w:left="1440"/>
+        <w:rPr>
+          <w:rFonts w:ascii="Times New Roman" w:hAnsi="Times New Roman" w:cs="Times New Roman"/>
+          <w:sz w:val="24"/>
+          <w:szCs w:val="24"/>
+        </w:rPr>
+      </w:pPr>
     </w:p>
     <w:p>
       <w:pPr>
@@ -117,6 +431,314 @@
           <w:szCs w:val="24"/>
         </w:rPr>
       </w:pPr>
+      <w:r>
+        <w:rPr>
+          <w:rFonts w:ascii="Times New Roman" w:hAnsi="Times New Roman" w:cs="Times New Roman"/>
+          <w:sz w:val="24"/>
+          <w:szCs w:val="24"/>
+        </w:rPr>
+        <w:t>Three hidden layers</w:t>
+      </w:r>
+      <w:r>
+        <w:rPr>
+          <w:rFonts w:ascii="Times New Roman" w:hAnsi="Times New Roman" w:cs="Times New Roman"/>
+          <w:sz w:val="24"/>
+          <w:szCs w:val="24"/>
+        </w:rPr>
+        <w:t xml:space="preserve"> with sizes</w:t>
+      </w:r>
+      <w:r>
+        <w:rPr>
+          <w:rFonts w:ascii="Times New Roman" w:hAnsi="Times New Roman" w:cs="Times New Roman"/>
+          <w:sz w:val="24"/>
+          <w:szCs w:val="24"/>
+        </w:rPr>
+        <w:t>: 1028, 256, 128.</w:t>
+      </w:r>
+    </w:p>
+    <w:p>
+      <w:pPr>
+        <w:pStyle w:val="ListParagraph"/>
+        <w:ind w:left="1440"/>
+        <w:rPr>
+          <w:rFonts w:ascii="Times New Roman" w:hAnsi="Times New Roman" w:cs="Times New Roman"/>
+          <w:i/>
+          <w:iCs/>
+          <w:sz w:val="24"/>
+          <w:szCs w:val="24"/>
+        </w:rPr>
+      </w:pPr>
+      <w:r>
+        <w:rPr>
+          <w:rFonts w:ascii="Times New Roman" w:hAnsi="Times New Roman" w:cs="Times New Roman"/>
+          <w:i/>
+          <w:iCs/>
+          <w:sz w:val="24"/>
+          <w:szCs w:val="24"/>
+        </w:rPr>
+        <w:t>Parameters:</w:t>
+      </w:r>
+    </w:p>
+    <w:p>
+      <w:pPr>
+        <w:pStyle w:val="ListParagraph"/>
+        <w:ind w:left="2160"/>
+        <w:rPr>
+          <w:rFonts w:ascii="Times New Roman" w:hAnsi="Times New Roman" w:cs="Times New Roman"/>
+          <w:sz w:val="24"/>
+          <w:szCs w:val="24"/>
+        </w:rPr>
+      </w:pPr>
+      <w:r>
+        <w:rPr>
+          <w:rFonts w:ascii="Times New Roman" w:hAnsi="Times New Roman" w:cs="Times New Roman"/>
+          <w:sz w:val="24"/>
+          <w:szCs w:val="24"/>
+        </w:rPr>
+        <w:t>Activation function:</w:t>
+      </w:r>
+      <w:r>
+        <w:rPr>
+          <w:rFonts w:ascii="Times New Roman" w:hAnsi="Times New Roman" w:cs="Times New Roman"/>
+          <w:sz w:val="24"/>
+          <w:szCs w:val="24"/>
+        </w:rPr>
+        <w:t xml:space="preserve"> </w:t>
+      </w:r>
+      <w:proofErr w:type="spellStart"/>
+      <w:r>
+        <w:rPr>
+          <w:rFonts w:ascii="Times New Roman" w:hAnsi="Times New Roman" w:cs="Times New Roman"/>
+          <w:sz w:val="24"/>
+          <w:szCs w:val="24"/>
+        </w:rPr>
+        <w:t>LeakyReL</w:t>
+      </w:r>
+      <w:r>
+        <w:rPr>
+          <w:rFonts w:ascii="Times New Roman" w:hAnsi="Times New Roman" w:cs="Times New Roman"/>
+          <w:sz w:val="24"/>
+          <w:szCs w:val="24"/>
+        </w:rPr>
+        <w:t>U</w:t>
+      </w:r>
+      <w:proofErr w:type="spellEnd"/>
+    </w:p>
+    <w:p>
+      <w:pPr>
+        <w:pStyle w:val="ListParagraph"/>
+        <w:ind w:left="2160"/>
+        <w:rPr>
+          <w:rFonts w:ascii="Times New Roman" w:hAnsi="Times New Roman" w:cs="Times New Roman"/>
+          <w:sz w:val="24"/>
+          <w:szCs w:val="24"/>
+        </w:rPr>
+      </w:pPr>
+      <w:r>
+        <w:rPr>
+          <w:rFonts w:ascii="Times New Roman" w:hAnsi="Times New Roman" w:cs="Times New Roman"/>
+          <w:sz w:val="24"/>
+          <w:szCs w:val="24"/>
+        </w:rPr>
+        <w:t>Learning rate:</w:t>
+      </w:r>
+      <w:r>
+        <w:rPr>
+          <w:rFonts w:ascii="Times New Roman" w:hAnsi="Times New Roman" w:cs="Times New Roman"/>
+          <w:sz w:val="24"/>
+          <w:szCs w:val="24"/>
+        </w:rPr>
+        <w:t xml:space="preserve"> .002</w:t>
+      </w:r>
+    </w:p>
+    <w:p>
+      <w:pPr>
+        <w:pStyle w:val="ListParagraph"/>
+        <w:ind w:left="2160"/>
+        <w:rPr>
+          <w:rFonts w:ascii="Times New Roman" w:hAnsi="Times New Roman" w:cs="Times New Roman"/>
+          <w:sz w:val="24"/>
+          <w:szCs w:val="24"/>
+        </w:rPr>
+      </w:pPr>
+      <w:r>
+        <w:rPr>
+          <w:rFonts w:ascii="Times New Roman" w:hAnsi="Times New Roman" w:cs="Times New Roman"/>
+          <w:sz w:val="24"/>
+          <w:szCs w:val="24"/>
+        </w:rPr>
+        <w:t>Optimizer:</w:t>
+      </w:r>
+      <w:r>
+        <w:rPr>
+          <w:rFonts w:ascii="Times New Roman" w:hAnsi="Times New Roman" w:cs="Times New Roman"/>
+          <w:sz w:val="24"/>
+          <w:szCs w:val="24"/>
+        </w:rPr>
+        <w:t xml:space="preserve"> SGD</w:t>
+      </w:r>
+    </w:p>
+    <w:p>
+      <w:pPr>
+        <w:pStyle w:val="ListParagraph"/>
+        <w:ind w:left="2160"/>
+        <w:rPr>
+          <w:rFonts w:ascii="Times New Roman" w:hAnsi="Times New Roman" w:cs="Times New Roman"/>
+          <w:sz w:val="24"/>
+          <w:szCs w:val="24"/>
+        </w:rPr>
+      </w:pPr>
+      <w:r>
+        <w:rPr>
+          <w:rFonts w:ascii="Times New Roman" w:hAnsi="Times New Roman" w:cs="Times New Roman"/>
+          <w:sz w:val="24"/>
+          <w:szCs w:val="24"/>
+        </w:rPr>
+        <w:t>Batch size:</w:t>
+      </w:r>
+      <w:r>
+        <w:rPr>
+          <w:rFonts w:ascii="Times New Roman" w:hAnsi="Times New Roman" w:cs="Times New Roman"/>
+          <w:sz w:val="24"/>
+          <w:szCs w:val="24"/>
+        </w:rPr>
+        <w:t xml:space="preserve"> 64</w:t>
+      </w:r>
+    </w:p>
+    <w:p>
+      <w:pPr>
+        <w:pStyle w:val="ListParagraph"/>
+        <w:ind w:left="1440"/>
+        <w:rPr>
+          <w:rFonts w:ascii="Times New Roman" w:hAnsi="Times New Roman" w:cs="Times New Roman"/>
+          <w:i/>
+          <w:iCs/>
+          <w:sz w:val="24"/>
+          <w:szCs w:val="24"/>
+        </w:rPr>
+      </w:pPr>
+      <w:r>
+        <w:rPr>
+          <w:rFonts w:ascii="Times New Roman" w:hAnsi="Times New Roman" w:cs="Times New Roman"/>
+          <w:i/>
+          <w:iCs/>
+          <w:sz w:val="24"/>
+          <w:szCs w:val="24"/>
+        </w:rPr>
+        <w:t>Results:</w:t>
+      </w:r>
+    </w:p>
+    <w:p>
+      <w:pPr>
+        <w:pStyle w:val="ListParagraph"/>
+        <w:ind w:left="1440"/>
+        <w:rPr>
+          <w:rFonts w:ascii="Times New Roman" w:hAnsi="Times New Roman" w:cs="Times New Roman"/>
+          <w:sz w:val="24"/>
+          <w:szCs w:val="24"/>
+        </w:rPr>
+      </w:pPr>
+      <w:r>
+        <w:rPr>
+          <w:rFonts w:ascii="Times New Roman" w:hAnsi="Times New Roman" w:cs="Times New Roman"/>
+          <w:sz w:val="24"/>
+          <w:szCs w:val="24"/>
+        </w:rPr>
+        <w:tab/>
+        <w:t>Final training loss:</w:t>
+      </w:r>
+      <w:r>
+        <w:rPr>
+          <w:rFonts w:ascii="Times New Roman" w:hAnsi="Times New Roman" w:cs="Times New Roman"/>
+          <w:sz w:val="24"/>
+          <w:szCs w:val="24"/>
+        </w:rPr>
+        <w:t xml:space="preserve"> .001599</w:t>
+      </w:r>
+    </w:p>
+    <w:p>
+      <w:pPr>
+        <w:pStyle w:val="ListParagraph"/>
+        <w:ind w:left="1440"/>
+        <w:rPr>
+          <w:rFonts w:ascii="Times New Roman" w:hAnsi="Times New Roman" w:cs="Times New Roman"/>
+          <w:sz w:val="24"/>
+          <w:szCs w:val="24"/>
+        </w:rPr>
+      </w:pPr>
+      <w:r>
+        <w:rPr>
+          <w:rFonts w:ascii="Times New Roman" w:hAnsi="Times New Roman" w:cs="Times New Roman"/>
+          <w:sz w:val="24"/>
+          <w:szCs w:val="24"/>
+        </w:rPr>
+        <w:tab/>
+        <w:t>Validation accuracy:</w:t>
+      </w:r>
+      <w:r>
+        <w:rPr>
+          <w:rFonts w:ascii="Times New Roman" w:hAnsi="Times New Roman" w:cs="Times New Roman"/>
+          <w:sz w:val="24"/>
+          <w:szCs w:val="24"/>
+        </w:rPr>
+        <w:t xml:space="preserve"> .54</w:t>
+      </w:r>
+    </w:p>
+    <w:p>
+      <w:pPr>
+        <w:pStyle w:val="ListParagraph"/>
+        <w:ind w:left="1440"/>
+        <w:rPr>
+          <w:rFonts w:ascii="Times New Roman" w:hAnsi="Times New Roman" w:cs="Times New Roman"/>
+          <w:sz w:val="24"/>
+          <w:szCs w:val="24"/>
+        </w:rPr>
+      </w:pPr>
+      <w:r>
+        <w:rPr>
+          <w:rFonts w:ascii="Times New Roman" w:hAnsi="Times New Roman" w:cs="Times New Roman"/>
+          <w:sz w:val="24"/>
+          <w:szCs w:val="24"/>
+        </w:rPr>
+        <w:tab/>
+        <w:t>Run time: ~60 minutes</w:t>
+      </w:r>
+    </w:p>
+    <w:p>
+      <w:pPr>
+        <w:pStyle w:val="ListParagraph"/>
+        <w:ind w:left="1440"/>
+        <w:rPr>
+          <w:rFonts w:ascii="Times New Roman" w:hAnsi="Times New Roman" w:cs="Times New Roman"/>
+          <w:sz w:val="24"/>
+          <w:szCs w:val="24"/>
+        </w:rPr>
+      </w:pPr>
+      <w:r>
+        <w:rPr>
+          <w:rFonts w:ascii="Times New Roman" w:hAnsi="Times New Roman" w:cs="Times New Roman"/>
+          <w:sz w:val="24"/>
+          <w:szCs w:val="24"/>
+        </w:rPr>
+        <w:t xml:space="preserve">Comments: </w:t>
+      </w:r>
+      <w:r>
+        <w:rPr>
+          <w:rFonts w:ascii="Times New Roman" w:hAnsi="Times New Roman" w:cs="Times New Roman"/>
+          <w:sz w:val="24"/>
+          <w:szCs w:val="24"/>
+        </w:rPr>
+        <w:t>Much better than the model in part a – training loss significantly improved. Unfortunately, there was a bit of overfitting as the validation set only got .54 accuracy. As with part a, I could have improved this model a lot more, but time greatly limited what parameter combinations I was able to test.</w:t>
+      </w:r>
+    </w:p>
+    <w:p>
+      <w:pPr>
+        <w:rPr>
+          <w:rFonts w:ascii="Times New Roman" w:hAnsi="Times New Roman" w:cs="Times New Roman"/>
+          <w:sz w:val="24"/>
+          <w:szCs w:val="24"/>
+        </w:rPr>
+      </w:pPr>
     </w:p>
     <w:p>
       <w:pPr>
@@ -131,6 +753,22 @@
           <w:szCs w:val="24"/>
         </w:rPr>
       </w:pPr>
+      <w:r>
+        <w:rPr>
+          <w:rFonts w:ascii="Times New Roman" w:hAnsi="Times New Roman" w:cs="Times New Roman"/>
+          <w:sz w:val="24"/>
+          <w:szCs w:val="24"/>
+        </w:rPr>
+        <w:t>Convolutional neural networks for all ten classes of CIFAR-10</w:t>
+      </w:r>
+      <w:r>
+        <w:rPr>
+          <w:rFonts w:ascii="Times New Roman" w:hAnsi="Times New Roman" w:cs="Times New Roman"/>
+          <w:sz w:val="24"/>
+          <w:szCs w:val="24"/>
+        </w:rPr>
+        <w:t>, all training conducted over 300 epochs.</w:t>
+      </w:r>
     </w:p>
     <w:p>
       <w:pPr>
@@ -145,6 +783,301 @@
           <w:szCs w:val="24"/>
         </w:rPr>
       </w:pPr>
+      <w:r>
+        <w:rPr>
+          <w:rFonts w:ascii="Times New Roman" w:hAnsi="Times New Roman" w:cs="Times New Roman"/>
+          <w:sz w:val="24"/>
+          <w:szCs w:val="24"/>
+        </w:rPr>
+        <w:t>Two hidden layers.</w:t>
+      </w:r>
+    </w:p>
+    <w:p>
+      <w:pPr>
+        <w:pStyle w:val="ListParagraph"/>
+        <w:ind w:left="1440"/>
+        <w:rPr>
+          <w:rFonts w:ascii="Times New Roman" w:hAnsi="Times New Roman" w:cs="Times New Roman"/>
+          <w:i/>
+          <w:iCs/>
+          <w:sz w:val="24"/>
+          <w:szCs w:val="24"/>
+        </w:rPr>
+      </w:pPr>
+      <w:r>
+        <w:rPr>
+          <w:rFonts w:ascii="Times New Roman" w:hAnsi="Times New Roman" w:cs="Times New Roman"/>
+          <w:i/>
+          <w:iCs/>
+          <w:sz w:val="24"/>
+          <w:szCs w:val="24"/>
+        </w:rPr>
+        <w:t>Parameters:</w:t>
+      </w:r>
+    </w:p>
+    <w:p>
+      <w:pPr>
+        <w:pStyle w:val="ListParagraph"/>
+        <w:ind w:left="2160"/>
+        <w:rPr>
+          <w:rFonts w:ascii="Times New Roman" w:hAnsi="Times New Roman" w:cs="Times New Roman"/>
+          <w:sz w:val="24"/>
+          <w:szCs w:val="24"/>
+        </w:rPr>
+      </w:pPr>
+      <w:r>
+        <w:rPr>
+          <w:rFonts w:ascii="Times New Roman" w:hAnsi="Times New Roman" w:cs="Times New Roman"/>
+          <w:sz w:val="24"/>
+          <w:szCs w:val="24"/>
+        </w:rPr>
+        <w:t xml:space="preserve">Activation function: </w:t>
+      </w:r>
+      <w:r>
+        <w:rPr>
+          <w:rFonts w:ascii="Times New Roman" w:hAnsi="Times New Roman" w:cs="Times New Roman"/>
+          <w:sz w:val="24"/>
+          <w:szCs w:val="24"/>
+        </w:rPr>
+        <w:t>Tanh</w:t>
+      </w:r>
+    </w:p>
+    <w:p>
+      <w:pPr>
+        <w:pStyle w:val="ListParagraph"/>
+        <w:ind w:left="2160"/>
+        <w:rPr>
+          <w:rFonts w:ascii="Times New Roman" w:hAnsi="Times New Roman" w:cs="Times New Roman"/>
+          <w:sz w:val="24"/>
+          <w:szCs w:val="24"/>
+        </w:rPr>
+      </w:pPr>
+      <w:r>
+        <w:rPr>
+          <w:rFonts w:ascii="Times New Roman" w:hAnsi="Times New Roman" w:cs="Times New Roman"/>
+          <w:sz w:val="24"/>
+          <w:szCs w:val="24"/>
+        </w:rPr>
+        <w:lastRenderedPageBreak/>
+        <w:t xml:space="preserve">Learning rate: </w:t>
+      </w:r>
+      <w:r>
+        <w:rPr>
+          <w:rFonts w:ascii="Times New Roman" w:hAnsi="Times New Roman" w:cs="Times New Roman"/>
+          <w:sz w:val="24"/>
+          <w:szCs w:val="24"/>
+        </w:rPr>
+        <w:t>.008</w:t>
+      </w:r>
+    </w:p>
+    <w:p>
+      <w:pPr>
+        <w:pStyle w:val="ListParagraph"/>
+        <w:ind w:left="2160"/>
+        <w:rPr>
+          <w:rFonts w:ascii="Times New Roman" w:hAnsi="Times New Roman" w:cs="Times New Roman"/>
+          <w:sz w:val="24"/>
+          <w:szCs w:val="24"/>
+        </w:rPr>
+      </w:pPr>
+      <w:r>
+        <w:rPr>
+          <w:rFonts w:ascii="Times New Roman" w:hAnsi="Times New Roman" w:cs="Times New Roman"/>
+          <w:sz w:val="24"/>
+          <w:szCs w:val="24"/>
+        </w:rPr>
+        <w:t xml:space="preserve">Optimizer: </w:t>
+      </w:r>
+      <w:r>
+        <w:rPr>
+          <w:rFonts w:ascii="Times New Roman" w:hAnsi="Times New Roman" w:cs="Times New Roman"/>
+          <w:sz w:val="24"/>
+          <w:szCs w:val="24"/>
+        </w:rPr>
+        <w:t>SGD</w:t>
+      </w:r>
+    </w:p>
+    <w:p>
+      <w:pPr>
+        <w:pStyle w:val="ListParagraph"/>
+        <w:ind w:left="2160"/>
+        <w:rPr>
+          <w:rFonts w:ascii="Times New Roman" w:hAnsi="Times New Roman" w:cs="Times New Roman"/>
+          <w:sz w:val="24"/>
+          <w:szCs w:val="24"/>
+        </w:rPr>
+      </w:pPr>
+      <w:r>
+        <w:rPr>
+          <w:rFonts w:ascii="Times New Roman" w:hAnsi="Times New Roman" w:cs="Times New Roman"/>
+          <w:sz w:val="24"/>
+          <w:szCs w:val="24"/>
+        </w:rPr>
+        <w:t xml:space="preserve">Batch size: </w:t>
+      </w:r>
+      <w:r>
+        <w:rPr>
+          <w:rFonts w:ascii="Times New Roman" w:hAnsi="Times New Roman" w:cs="Times New Roman"/>
+          <w:sz w:val="24"/>
+          <w:szCs w:val="24"/>
+        </w:rPr>
+        <w:t>128</w:t>
+      </w:r>
+    </w:p>
+    <w:p>
+      <w:pPr>
+        <w:pStyle w:val="ListParagraph"/>
+        <w:ind w:left="1440"/>
+        <w:rPr>
+          <w:rFonts w:ascii="Times New Roman" w:hAnsi="Times New Roman" w:cs="Times New Roman"/>
+          <w:i/>
+          <w:iCs/>
+          <w:sz w:val="24"/>
+          <w:szCs w:val="24"/>
+        </w:rPr>
+      </w:pPr>
+      <w:r>
+        <w:rPr>
+          <w:rFonts w:ascii="Times New Roman" w:hAnsi="Times New Roman" w:cs="Times New Roman"/>
+          <w:i/>
+          <w:iCs/>
+          <w:sz w:val="24"/>
+          <w:szCs w:val="24"/>
+        </w:rPr>
+        <w:t>Results:</w:t>
+      </w:r>
+    </w:p>
+    <w:p>
+      <w:pPr>
+        <w:pStyle w:val="ListParagraph"/>
+        <w:ind w:left="1440"/>
+        <w:rPr>
+          <w:rFonts w:ascii="Times New Roman" w:hAnsi="Times New Roman" w:cs="Times New Roman"/>
+          <w:sz w:val="24"/>
+          <w:szCs w:val="24"/>
+        </w:rPr>
+      </w:pPr>
+      <w:r>
+        <w:rPr>
+          <w:rFonts w:ascii="Times New Roman" w:hAnsi="Times New Roman" w:cs="Times New Roman"/>
+          <w:sz w:val="24"/>
+          <w:szCs w:val="24"/>
+        </w:rPr>
+        <w:tab/>
+        <w:t xml:space="preserve">Final training loss: </w:t>
+      </w:r>
+      <w:r>
+        <w:rPr>
+          <w:rFonts w:ascii="Times New Roman" w:hAnsi="Times New Roman" w:cs="Times New Roman"/>
+          <w:sz w:val="24"/>
+          <w:szCs w:val="24"/>
+        </w:rPr>
+        <w:t>.628</w:t>
+      </w:r>
+    </w:p>
+    <w:p>
+      <w:pPr>
+        <w:pStyle w:val="ListParagraph"/>
+        <w:ind w:left="1440"/>
+        <w:rPr>
+          <w:rFonts w:ascii="Times New Roman" w:hAnsi="Times New Roman" w:cs="Times New Roman"/>
+          <w:sz w:val="24"/>
+          <w:szCs w:val="24"/>
+        </w:rPr>
+      </w:pPr>
+      <w:r>
+        <w:rPr>
+          <w:rFonts w:ascii="Times New Roman" w:hAnsi="Times New Roman" w:cs="Times New Roman"/>
+          <w:sz w:val="24"/>
+          <w:szCs w:val="24"/>
+        </w:rPr>
+        <w:tab/>
+        <w:t xml:space="preserve">Validation accuracy: </w:t>
+      </w:r>
+      <w:r>
+        <w:rPr>
+          <w:rFonts w:ascii="Times New Roman" w:hAnsi="Times New Roman" w:cs="Times New Roman"/>
+          <w:sz w:val="24"/>
+          <w:szCs w:val="24"/>
+        </w:rPr>
+        <w:t>.66</w:t>
+      </w:r>
+    </w:p>
+    <w:p>
+      <w:pPr>
+        <w:pStyle w:val="ListParagraph"/>
+        <w:ind w:left="1440"/>
+        <w:rPr>
+          <w:rFonts w:ascii="Times New Roman" w:hAnsi="Times New Roman" w:cs="Times New Roman"/>
+          <w:sz w:val="24"/>
+          <w:szCs w:val="24"/>
+        </w:rPr>
+      </w:pPr>
+      <w:r>
+        <w:rPr>
+          <w:rFonts w:ascii="Times New Roman" w:hAnsi="Times New Roman" w:cs="Times New Roman"/>
+          <w:sz w:val="24"/>
+          <w:szCs w:val="24"/>
+        </w:rPr>
+        <w:tab/>
+        <w:t xml:space="preserve">Run time: </w:t>
+      </w:r>
+      <w:r>
+        <w:rPr>
+          <w:rFonts w:ascii="Times New Roman" w:hAnsi="Times New Roman" w:cs="Times New Roman"/>
+          <w:sz w:val="24"/>
+          <w:szCs w:val="24"/>
+        </w:rPr>
+        <w:t>~75 minutes</w:t>
+      </w:r>
+    </w:p>
+    <w:p>
+      <w:pPr>
+        <w:pStyle w:val="ListParagraph"/>
+        <w:ind w:left="1440"/>
+        <w:rPr>
+          <w:rFonts w:ascii="Times New Roman" w:hAnsi="Times New Roman" w:cs="Times New Roman"/>
+          <w:sz w:val="24"/>
+          <w:szCs w:val="24"/>
+        </w:rPr>
+      </w:pPr>
+      <w:r>
+        <w:rPr>
+          <w:rFonts w:ascii="Times New Roman" w:hAnsi="Times New Roman" w:cs="Times New Roman"/>
+          <w:i/>
+          <w:iCs/>
+          <w:sz w:val="24"/>
+          <w:szCs w:val="24"/>
+        </w:rPr>
+        <w:t>Comments:</w:t>
+      </w:r>
+      <w:r>
+        <w:rPr>
+          <w:rFonts w:ascii="Times New Roman" w:hAnsi="Times New Roman" w:cs="Times New Roman"/>
+          <w:sz w:val="24"/>
+          <w:szCs w:val="24"/>
+        </w:rPr>
+        <w:t xml:space="preserve"> </w:t>
+      </w:r>
+      <w:r>
+        <w:rPr>
+          <w:rFonts w:ascii="Times New Roman" w:hAnsi="Times New Roman" w:cs="Times New Roman"/>
+          <w:sz w:val="24"/>
+          <w:szCs w:val="24"/>
+        </w:rPr>
+        <w:t>This model had the best validation accuracy, which is interesting since its training loss was still .62 – not nearly as good as 1b. This means that this model did not overfit as much, but .66 is still not great accuracy. I think, I would need more time to experiment with the parameters and train for more epochs.</w:t>
+      </w:r>
+    </w:p>
+    <w:p>
+      <w:pPr>
+        <w:pStyle w:val="ListParagraph"/>
+        <w:ind w:left="1440"/>
+        <w:rPr>
+          <w:rFonts w:ascii="Times New Roman" w:hAnsi="Times New Roman" w:cs="Times New Roman"/>
+          <w:sz w:val="24"/>
+          <w:szCs w:val="24"/>
+        </w:rPr>
+      </w:pPr>
     </w:p>
     <w:p>
       <w:pPr>
@@ -159,9 +1092,338 @@
           <w:szCs w:val="24"/>
         </w:rPr>
       </w:pPr>
+      <w:r>
+        <w:rPr>
+          <w:rFonts w:ascii="Times New Roman" w:hAnsi="Times New Roman" w:cs="Times New Roman"/>
+          <w:sz w:val="24"/>
+          <w:szCs w:val="24"/>
+        </w:rPr>
+        <w:t>Three hidden layers.</w:t>
+      </w:r>
+    </w:p>
+    <w:p>
+      <w:pPr>
+        <w:pStyle w:val="ListParagraph"/>
+        <w:ind w:left="1440"/>
+        <w:rPr>
+          <w:rFonts w:ascii="Times New Roman" w:hAnsi="Times New Roman" w:cs="Times New Roman"/>
+          <w:i/>
+          <w:iCs/>
+          <w:sz w:val="24"/>
+          <w:szCs w:val="24"/>
+        </w:rPr>
+      </w:pPr>
+      <w:bookmarkStart w:id="2" w:name="_Hlk121667807"/>
+      <w:r>
+        <w:rPr>
+          <w:rFonts w:ascii="Times New Roman" w:hAnsi="Times New Roman" w:cs="Times New Roman"/>
+          <w:i/>
+          <w:iCs/>
+          <w:sz w:val="24"/>
+          <w:szCs w:val="24"/>
+        </w:rPr>
+        <w:t>Parameters:</w:t>
+      </w:r>
+    </w:p>
+    <w:p>
+      <w:pPr>
+        <w:pStyle w:val="ListParagraph"/>
+        <w:ind w:left="2160"/>
+        <w:rPr>
+          <w:rFonts w:ascii="Times New Roman" w:hAnsi="Times New Roman" w:cs="Times New Roman"/>
+          <w:sz w:val="24"/>
+          <w:szCs w:val="24"/>
+        </w:rPr>
+      </w:pPr>
+      <w:r>
+        <w:rPr>
+          <w:rFonts w:ascii="Times New Roman" w:hAnsi="Times New Roman" w:cs="Times New Roman"/>
+          <w:sz w:val="24"/>
+          <w:szCs w:val="24"/>
+        </w:rPr>
+        <w:t xml:space="preserve">Activation function: </w:t>
+      </w:r>
+      <w:proofErr w:type="spellStart"/>
+      <w:r>
+        <w:rPr>
+          <w:rFonts w:ascii="Times New Roman" w:hAnsi="Times New Roman" w:cs="Times New Roman"/>
+          <w:sz w:val="24"/>
+          <w:szCs w:val="24"/>
+        </w:rPr>
+        <w:t>LeakyReLU</w:t>
+      </w:r>
+      <w:proofErr w:type="spellEnd"/>
+      <w:r>
+        <w:rPr>
+          <w:rFonts w:ascii="Times New Roman" w:hAnsi="Times New Roman" w:cs="Times New Roman"/>
+          <w:sz w:val="24"/>
+          <w:szCs w:val="24"/>
+        </w:rPr>
+        <w:t>, Tanh</w:t>
+      </w:r>
+    </w:p>
+    <w:p>
+      <w:pPr>
+        <w:pStyle w:val="ListParagraph"/>
+        <w:ind w:left="2160"/>
+        <w:rPr>
+          <w:rFonts w:ascii="Times New Roman" w:hAnsi="Times New Roman" w:cs="Times New Roman"/>
+          <w:sz w:val="24"/>
+          <w:szCs w:val="24"/>
+        </w:rPr>
+      </w:pPr>
+      <w:r>
+        <w:rPr>
+          <w:rFonts w:ascii="Times New Roman" w:hAnsi="Times New Roman" w:cs="Times New Roman"/>
+          <w:sz w:val="24"/>
+          <w:szCs w:val="24"/>
+        </w:rPr>
+        <w:t xml:space="preserve">Learning rate: </w:t>
+      </w:r>
+      <w:r>
+        <w:rPr>
+          <w:rFonts w:ascii="Times New Roman" w:hAnsi="Times New Roman" w:cs="Times New Roman"/>
+          <w:sz w:val="24"/>
+          <w:szCs w:val="24"/>
+        </w:rPr>
+        <w:t>.02</w:t>
+      </w:r>
+    </w:p>
+    <w:p>
+      <w:pPr>
+        <w:pStyle w:val="ListParagraph"/>
+        <w:ind w:left="2160"/>
+        <w:rPr>
+          <w:rFonts w:ascii="Times New Roman" w:hAnsi="Times New Roman" w:cs="Times New Roman"/>
+          <w:sz w:val="24"/>
+          <w:szCs w:val="24"/>
+        </w:rPr>
+      </w:pPr>
+      <w:r>
+        <w:rPr>
+          <w:rFonts w:ascii="Times New Roman" w:hAnsi="Times New Roman" w:cs="Times New Roman"/>
+          <w:sz w:val="24"/>
+          <w:szCs w:val="24"/>
+        </w:rPr>
+        <w:t xml:space="preserve">Optimizer: </w:t>
+      </w:r>
+      <w:r>
+        <w:rPr>
+          <w:rFonts w:ascii="Times New Roman" w:hAnsi="Times New Roman" w:cs="Times New Roman"/>
+          <w:sz w:val="24"/>
+          <w:szCs w:val="24"/>
+        </w:rPr>
+        <w:t>SGD</w:t>
+      </w:r>
+    </w:p>
+    <w:p>
+      <w:pPr>
+        <w:pStyle w:val="ListParagraph"/>
+        <w:ind w:left="2160"/>
+        <w:rPr>
+          <w:rFonts w:ascii="Times New Roman" w:hAnsi="Times New Roman" w:cs="Times New Roman"/>
+          <w:sz w:val="24"/>
+          <w:szCs w:val="24"/>
+        </w:rPr>
+      </w:pPr>
+      <w:r>
+        <w:rPr>
+          <w:rFonts w:ascii="Times New Roman" w:hAnsi="Times New Roman" w:cs="Times New Roman"/>
+          <w:sz w:val="24"/>
+          <w:szCs w:val="24"/>
+        </w:rPr>
+        <w:t>Batch size:</w:t>
+      </w:r>
+      <w:r>
+        <w:rPr>
+          <w:rFonts w:ascii="Times New Roman" w:hAnsi="Times New Roman" w:cs="Times New Roman"/>
+          <w:sz w:val="24"/>
+          <w:szCs w:val="24"/>
+        </w:rPr>
+        <w:t xml:space="preserve"> 256</w:t>
+      </w:r>
+    </w:p>
+    <w:p>
+      <w:pPr>
+        <w:pStyle w:val="ListParagraph"/>
+        <w:ind w:left="1440"/>
+        <w:rPr>
+          <w:rFonts w:ascii="Times New Roman" w:hAnsi="Times New Roman" w:cs="Times New Roman"/>
+          <w:i/>
+          <w:iCs/>
+          <w:sz w:val="24"/>
+          <w:szCs w:val="24"/>
+        </w:rPr>
+      </w:pPr>
+      <w:r>
+        <w:rPr>
+          <w:rFonts w:ascii="Times New Roman" w:hAnsi="Times New Roman" w:cs="Times New Roman"/>
+          <w:i/>
+          <w:iCs/>
+          <w:sz w:val="24"/>
+          <w:szCs w:val="24"/>
+        </w:rPr>
+        <w:t>Results:</w:t>
+      </w:r>
+    </w:p>
+    <w:p>
+      <w:pPr>
+        <w:pStyle w:val="ListParagraph"/>
+        <w:ind w:left="1440"/>
+        <w:rPr>
+          <w:rFonts w:ascii="Times New Roman" w:hAnsi="Times New Roman" w:cs="Times New Roman"/>
+          <w:sz w:val="24"/>
+          <w:szCs w:val="24"/>
+        </w:rPr>
+      </w:pPr>
+      <w:r>
+        <w:rPr>
+          <w:rFonts w:ascii="Times New Roman" w:hAnsi="Times New Roman" w:cs="Times New Roman"/>
+          <w:sz w:val="24"/>
+          <w:szCs w:val="24"/>
+        </w:rPr>
+        <w:tab/>
+        <w:t xml:space="preserve">Final training loss: </w:t>
+      </w:r>
+      <w:r>
+        <w:rPr>
+          <w:rFonts w:ascii="Times New Roman" w:hAnsi="Times New Roman" w:cs="Times New Roman"/>
+          <w:sz w:val="24"/>
+          <w:szCs w:val="24"/>
+        </w:rPr>
+        <w:t>.566</w:t>
+      </w:r>
+    </w:p>
+    <w:p>
+      <w:pPr>
+        <w:pStyle w:val="ListParagraph"/>
+        <w:ind w:left="1440"/>
+        <w:rPr>
+          <w:rFonts w:ascii="Times New Roman" w:hAnsi="Times New Roman" w:cs="Times New Roman"/>
+          <w:sz w:val="24"/>
+          <w:szCs w:val="24"/>
+        </w:rPr>
+      </w:pPr>
+      <w:r>
+        <w:rPr>
+          <w:rFonts w:ascii="Times New Roman" w:hAnsi="Times New Roman" w:cs="Times New Roman"/>
+          <w:sz w:val="24"/>
+          <w:szCs w:val="24"/>
+        </w:rPr>
+        <w:tab/>
+        <w:t xml:space="preserve">Validation accuracy: </w:t>
+      </w:r>
+      <w:r>
+        <w:rPr>
+          <w:rFonts w:ascii="Times New Roman" w:hAnsi="Times New Roman" w:cs="Times New Roman"/>
+          <w:sz w:val="24"/>
+          <w:szCs w:val="24"/>
+        </w:rPr>
+        <w:t>.60</w:t>
+      </w:r>
+    </w:p>
+    <w:p>
+      <w:pPr>
+        <w:pStyle w:val="ListParagraph"/>
+        <w:ind w:left="1440"/>
+        <w:rPr>
+          <w:rFonts w:ascii="Times New Roman" w:hAnsi="Times New Roman" w:cs="Times New Roman"/>
+          <w:sz w:val="24"/>
+          <w:szCs w:val="24"/>
+        </w:rPr>
+      </w:pPr>
+      <w:r>
+        <w:rPr>
+          <w:rFonts w:ascii="Times New Roman" w:hAnsi="Times New Roman" w:cs="Times New Roman"/>
+          <w:sz w:val="24"/>
+          <w:szCs w:val="24"/>
+        </w:rPr>
+        <w:tab/>
+        <w:t xml:space="preserve">Run time: </w:t>
+      </w:r>
+      <w:r>
+        <w:rPr>
+          <w:rFonts w:ascii="Times New Roman" w:hAnsi="Times New Roman" w:cs="Times New Roman"/>
+          <w:sz w:val="24"/>
+          <w:szCs w:val="24"/>
+        </w:rPr>
+        <w:t>~75 minutes</w:t>
+      </w:r>
+    </w:p>
+    <w:p>
+      <w:pPr>
+        <w:pStyle w:val="ListParagraph"/>
+        <w:ind w:left="1440"/>
+        <w:rPr>
+          <w:rFonts w:ascii="Times New Roman" w:hAnsi="Times New Roman" w:cs="Times New Roman"/>
+          <w:sz w:val="24"/>
+          <w:szCs w:val="24"/>
+        </w:rPr>
+      </w:pPr>
+      <w:r>
+        <w:rPr>
+          <w:rFonts w:ascii="Times New Roman" w:hAnsi="Times New Roman" w:cs="Times New Roman"/>
+          <w:i/>
+          <w:iCs/>
+          <w:sz w:val="24"/>
+          <w:szCs w:val="24"/>
+        </w:rPr>
+        <w:t>Comments:</w:t>
+      </w:r>
+      <w:r>
+        <w:rPr>
+          <w:rFonts w:ascii="Times New Roman" w:hAnsi="Times New Roman" w:cs="Times New Roman"/>
+          <w:sz w:val="24"/>
+          <w:szCs w:val="24"/>
+        </w:rPr>
+        <w:t xml:space="preserve"> </w:t>
+      </w:r>
+      <w:bookmarkEnd w:id="2"/>
+      <w:r>
+        <w:rPr>
+          <w:rFonts w:ascii="Times New Roman" w:hAnsi="Times New Roman" w:cs="Times New Roman"/>
+          <w:sz w:val="24"/>
+          <w:szCs w:val="24"/>
+        </w:rPr>
+        <w:t xml:space="preserve">This model had less training loss than the simpler model in part a, but had a worse validation accuracy, which likely means there was overfitting. I think the main lesson learned is you really need more time or a better </w:t>
+      </w:r>
+      <w:r>
+        <w:rPr>
+          <w:rFonts w:ascii="Times New Roman" w:hAnsi="Times New Roman" w:cs="Times New Roman"/>
+          <w:sz w:val="24"/>
+          <w:szCs w:val="24"/>
+        </w:rPr>
+        <w:t>GPU</w:t>
+      </w:r>
+      <w:r>
+        <w:rPr>
+          <w:rFonts w:ascii="Times New Roman" w:hAnsi="Times New Roman" w:cs="Times New Roman"/>
+          <w:sz w:val="24"/>
+          <w:szCs w:val="24"/>
+        </w:rPr>
+        <w:t xml:space="preserve"> </w:t>
+      </w:r>
+      <w:proofErr w:type="gramStart"/>
+      <w:r>
+        <w:rPr>
+          <w:rFonts w:ascii="Times New Roman" w:hAnsi="Times New Roman" w:cs="Times New Roman"/>
+          <w:sz w:val="24"/>
+          <w:szCs w:val="24"/>
+        </w:rPr>
+        <w:t>in order to</w:t>
+      </w:r>
+      <w:proofErr w:type="gramEnd"/>
+      <w:r>
+        <w:rPr>
+          <w:rFonts w:ascii="Times New Roman" w:hAnsi="Times New Roman" w:cs="Times New Roman"/>
+          <w:sz w:val="24"/>
+          <w:szCs w:val="24"/>
+        </w:rPr>
+        <w:t xml:space="preserve"> be able to train for more epochs and test a variety of parameters. Overall, the CNNs performed than the fully connected neural nets.</w:t>
+      </w:r>
     </w:p>
     <w:sectPr>
-      <w:headerReference w:type="default" r:id="rId8"/>
+      <w:headerReference w:type="default" r:id="rId9"/>
       <w:pgSz w:w="12240" w:h="15840"/>
       <w:pgMar w:top="1440" w:right="1440" w:bottom="1440" w:left="1440" w:header="720" w:footer="720" w:gutter="0"/>
       <w:cols w:space="720"/>
@@ -1573,4 +2835,16 @@
     </a:ext>
   </a:extLst>
 </a:theme>
+</file>
+
+<file path=customXml/item1.xml><?xml version="1.0" encoding="utf-8"?>
+<b:Sources xmlns:b="http://schemas.openxmlformats.org/officeDocument/2006/bibliography" xmlns="http://schemas.openxmlformats.org/officeDocument/2006/bibliography" SelectedStyle="\APASixthEditionOfficeOnline.xsl" StyleName="APA" Version="6"/>
+</file>
+
+<file path=customXml/itemProps1.xml><?xml version="1.0" encoding="utf-8"?>
+<ds:datastoreItem xmlns:ds="http://schemas.openxmlformats.org/officeDocument/2006/customXml" ds:itemID="{15D32CB8-35D0-4BC3-8152-D900E75DD163}">
+  <ds:schemaRefs>
+    <ds:schemaRef ds:uri="http://schemas.openxmlformats.org/officeDocument/2006/bibliography"/>
+  </ds:schemaRefs>
+</ds:datastoreItem>
 </file>
</xml_diff>